<commit_message>
delete demo & add check Hsym
</commit_message>
<xml_diff>
--- a/doc/D-orbital_new.docx
+++ b/doc/D-orbital_new.docx
@@ -418,7 +418,19 @@
             <w:rPr>
               <w:rFonts w:ascii="Cambria Math" w:hAnsi="Cambria Math"/>
             </w:rPr>
-            <m:t>=2xy</m:t>
+            <m:t>=</m:t>
+          </m:r>
+          <m:r>
+            <w:rPr>
+              <w:rFonts w:ascii="Cambria Math" w:hAnsi="Cambria Math"/>
+            </w:rPr>
+            <m:t>2</m:t>
+          </m:r>
+          <m:r>
+            <w:rPr>
+              <w:rFonts w:ascii="Cambria Math" w:hAnsi="Cambria Math"/>
+            </w:rPr>
+            <m:t>xy</m:t>
           </m:r>
         </m:oMath>
       </m:oMathPara>
@@ -461,7 +473,19 @@
             <w:rPr>
               <w:rFonts w:ascii="Cambria Math" w:hAnsi="Cambria Math"/>
             </w:rPr>
-            <m:t>=2yz</m:t>
+            <m:t>=</m:t>
+          </m:r>
+          <m:r>
+            <w:rPr>
+              <w:rFonts w:ascii="Cambria Math" w:hAnsi="Cambria Math"/>
+            </w:rPr>
+            <m:t>2</m:t>
+          </m:r>
+          <m:r>
+            <w:rPr>
+              <w:rFonts w:ascii="Cambria Math" w:hAnsi="Cambria Math"/>
+            </w:rPr>
+            <m:t>yz</m:t>
           </m:r>
         </m:oMath>
       </m:oMathPara>
@@ -504,7 +528,25 @@
             <w:rPr>
               <w:rFonts w:ascii="Cambria Math" w:hAnsi="Cambria Math"/>
             </w:rPr>
-            <m:t>=2xz</m:t>
+            <m:t>=</m:t>
+          </m:r>
+          <m:r>
+            <w:rPr>
+              <w:rFonts w:ascii="Cambria Math" w:hAnsi="Cambria Math"/>
+            </w:rPr>
+            <m:t>2</m:t>
+          </m:r>
+          <m:r>
+            <w:rPr>
+              <w:rFonts w:ascii="Cambria Math" w:hAnsi="Cambria Math"/>
+            </w:rPr>
+            <m:t>x</m:t>
+          </m:r>
+          <m:r>
+            <w:rPr>
+              <w:rFonts w:ascii="Cambria Math" w:hAnsi="Cambria Math"/>
+            </w:rPr>
+            <m:t>z</m:t>
           </m:r>
         </m:oMath>
       </m:oMathPara>
@@ -774,7 +816,7 @@
                 <w:rPr>
                   <w:rFonts w:ascii="Cambria Math" w:hAnsi="Cambria Math"/>
                 </w:rPr>
-                <m:t>2</m:t>
+                <m:t>3</m:t>
               </m:r>
               <m:sSup>
                 <m:sSupPr>
@@ -2694,7 +2736,13 @@
           <w:rPr>
             <w:rFonts w:ascii="Cambria Math" w:hAnsi="Cambria Math"/>
           </w:rPr>
-          <m:t>d=a</m:t>
+          <m:t>d</m:t>
+        </m:r>
+        <m:r>
+          <w:rPr>
+            <w:rFonts w:ascii="Cambria Math" w:hAnsi="Cambria Math"/>
+          </w:rPr>
+          <m:t>=a</m:t>
         </m:r>
         <m:sSup>
           <m:sSupPr>
@@ -2793,7 +2841,37 @@
           <w:rPr>
             <w:rFonts w:ascii="Cambria Math" w:hAnsi="Cambria Math"/>
           </w:rPr>
-          <m:t>+dxy+exz+fyz</m:t>
+          <m:t>+d</m:t>
+        </m:r>
+        <m:r>
+          <w:rPr>
+            <w:rFonts w:ascii="Cambria Math" w:hAnsi="Cambria Math"/>
+          </w:rPr>
+          <m:t>xy</m:t>
+        </m:r>
+        <m:r>
+          <w:rPr>
+            <w:rFonts w:ascii="Cambria Math" w:hAnsi="Cambria Math"/>
+          </w:rPr>
+          <m:t>+e</m:t>
+        </m:r>
+        <m:r>
+          <w:rPr>
+            <w:rFonts w:ascii="Cambria Math" w:hAnsi="Cambria Math"/>
+          </w:rPr>
+          <m:t>xz</m:t>
+        </m:r>
+        <m:r>
+          <w:rPr>
+            <w:rFonts w:ascii="Cambria Math" w:hAnsi="Cambria Math"/>
+          </w:rPr>
+          <m:t>+f</m:t>
+        </m:r>
+        <m:r>
+          <w:rPr>
+            <w:rFonts w:ascii="Cambria Math" w:hAnsi="Cambria Math"/>
+          </w:rPr>
+          <m:t>yz</m:t>
         </m:r>
       </m:oMath>
     </w:p>
@@ -3194,7 +3272,7 @@
                 <w:rPr>
                   <w:rFonts w:ascii="Cambria Math" w:hAnsi="Cambria Math"/>
                 </w:rPr>
-                <m:t>2</m:t>
+                <m:t>3</m:t>
               </m:r>
             </m:den>
           </m:f>
@@ -3310,7 +3388,7 @@
                 <w:rPr>
                   <w:rFonts w:ascii="Cambria Math" w:hAnsi="Cambria Math"/>
                 </w:rPr>
-                <m:t>2</m:t>
+                <m:t>3</m:t>
               </m:r>
             </m:den>
           </m:f>
@@ -3368,7 +3446,7 @@
                 <w:rPr>
                   <w:rFonts w:ascii="Cambria Math" w:hAnsi="Cambria Math"/>
                 </w:rPr>
-                <m:t>2</m:t>
+                <m:t>3</m:t>
               </m:r>
             </m:den>
           </m:f>
@@ -3404,6 +3482,7 @@
     <w:p>
       <w:pPr>
         <w:rPr>
+          <w:rFonts w:hint="eastAsia"/>
           <w:iCs/>
         </w:rPr>
       </w:pPr>
@@ -3448,7 +3527,13 @@
                 <w:rPr>
                   <w:rFonts w:ascii="Cambria Math" w:hAnsi="Cambria Math"/>
                 </w:rPr>
-                <m:t>a+</m:t>
+                <m:t>a</m:t>
+              </m:r>
+              <m:r>
+                <w:rPr>
+                  <w:rFonts w:ascii="Cambria Math" w:hAnsi="Cambria Math"/>
+                </w:rPr>
+                <m:t>+</m:t>
               </m:r>
               <m:f>
                 <m:fPr>
@@ -3472,7 +3557,7 @@
                     <w:rPr>
                       <w:rFonts w:ascii="Cambria Math" w:hAnsi="Cambria Math"/>
                     </w:rPr>
-                    <m:t>2</m:t>
+                    <m:t>3</m:t>
                   </m:r>
                 </m:den>
               </m:f>
@@ -3531,7 +3616,13 @@
                 <w:rPr>
                   <w:rFonts w:ascii="Cambria Math" w:hAnsi="Cambria Math"/>
                 </w:rPr>
-                <m:t>b+</m:t>
+                <m:t>b</m:t>
+              </m:r>
+              <m:r>
+                <w:rPr>
+                  <w:rFonts w:ascii="Cambria Math" w:hAnsi="Cambria Math"/>
+                </w:rPr>
+                <m:t>+</m:t>
               </m:r>
               <m:f>
                 <m:fPr>
@@ -3555,7 +3646,7 @@
                     <w:rPr>
                       <w:rFonts w:ascii="Cambria Math" w:hAnsi="Cambria Math"/>
                     </w:rPr>
-                    <m:t>2</m:t>
+                    <m:t>3</m:t>
                   </m:r>
                 </m:den>
               </m:f>
@@ -3636,7 +3727,7 @@
                 <w:rPr>
                   <w:rFonts w:ascii="Cambria Math" w:hAnsi="Cambria Math"/>
                 </w:rPr>
-                <m:t>2</m:t>
+                <m:t>3</m:t>
               </m:r>
             </m:den>
           </m:f>
@@ -4109,7 +4200,7 @@
                 <w:rPr>
                   <w:rFonts w:ascii="Cambria Math" w:hAnsi="Cambria Math"/>
                 </w:rPr>
-                <m:t>2</m:t>
+                <m:t>3</m:t>
               </m:r>
             </m:den>
           </m:f>
@@ -4117,7 +4208,19 @@
             <w:rPr>
               <w:rFonts w:ascii="Cambria Math" w:hAnsi="Cambria Math"/>
             </w:rPr>
-            <m:t>c+b+</m:t>
+            <m:t>c</m:t>
+          </m:r>
+          <m:r>
+            <w:rPr>
+              <w:rFonts w:ascii="Cambria Math" w:hAnsi="Cambria Math"/>
+            </w:rPr>
+            <m:t>+</m:t>
+          </m:r>
+          <m:r>
+            <w:rPr>
+              <w:rFonts w:ascii="Cambria Math" w:hAnsi="Cambria Math"/>
+            </w:rPr>
+            <m:t>b+</m:t>
           </m:r>
           <m:f>
             <m:fPr>
@@ -4141,7 +4244,7 @@
                 <w:rPr>
                   <w:rFonts w:ascii="Cambria Math" w:hAnsi="Cambria Math"/>
                 </w:rPr>
-                <m:t>2</m:t>
+                <m:t>3</m:t>
               </m:r>
             </m:den>
           </m:f>
@@ -4149,7 +4252,51 @@
             <w:rPr>
               <w:rFonts w:ascii="Cambria Math" w:hAnsi="Cambria Math"/>
             </w:rPr>
-            <m:t>c=a+b+c=0</m:t>
+            <m:t>c</m:t>
+          </m:r>
+          <m:r>
+            <w:rPr>
+              <w:rFonts w:ascii="Cambria Math" w:hAnsi="Cambria Math"/>
+            </w:rPr>
+            <m:t>=a+b+</m:t>
+          </m:r>
+          <m:f>
+            <m:fPr>
+              <m:ctrlPr>
+                <w:rPr>
+                  <w:rFonts w:ascii="Cambria Math" w:hAnsi="Cambria Math"/>
+                  <w:i/>
+                </w:rPr>
+              </m:ctrlPr>
+            </m:fPr>
+            <m:num>
+              <m:r>
+                <w:rPr>
+                  <w:rFonts w:ascii="Cambria Math" w:hAnsi="Cambria Math"/>
+                </w:rPr>
+                <m:t>2</m:t>
+              </m:r>
+            </m:num>
+            <m:den>
+              <m:r>
+                <w:rPr>
+                  <w:rFonts w:ascii="Cambria Math" w:hAnsi="Cambria Math"/>
+                </w:rPr>
+                <m:t>3</m:t>
+              </m:r>
+            </m:den>
+          </m:f>
+          <m:r>
+            <w:rPr>
+              <w:rFonts w:ascii="Cambria Math" w:hAnsi="Cambria Math"/>
+            </w:rPr>
+            <m:t>c</m:t>
+          </m:r>
+          <m:r>
+            <w:rPr>
+              <w:rFonts w:ascii="Cambria Math" w:hAnsi="Cambria Math"/>
+            </w:rPr>
+            <m:t>=0</m:t>
           </m:r>
         </m:oMath>
       </m:oMathPara>
@@ -4157,6 +4304,7 @@
     <w:p>
       <w:pPr>
         <w:rPr>
+          <w:rFonts w:hint="eastAsia"/>
           <w:iCs/>
         </w:rPr>
       </w:pPr>
@@ -4225,7 +4373,7 @@
                     <w:rPr>
                       <w:rFonts w:ascii="Cambria Math" w:hAnsi="Cambria Math"/>
                     </w:rPr>
-                    <m:t>2</m:t>
+                    <m:t>3</m:t>
                   </m:r>
                 </m:den>
               </m:f>
@@ -4357,7 +4505,7 @@
                 <w:rPr>
                   <w:rFonts w:ascii="Cambria Math" w:hAnsi="Cambria Math"/>
                 </w:rPr>
-                <m:t>2</m:t>
+                <m:t>3</m:t>
               </m:r>
             </m:den>
           </m:f>
@@ -4649,6 +4797,7 @@
     <w:p>
       <w:pPr>
         <w:rPr>
+          <w:rFonts w:hint="eastAsia"/>
           <w:iCs/>
         </w:rPr>
       </w:pPr>
@@ -4909,7 +5058,7 @@
                     <w:rPr>
                       <w:rFonts w:ascii="Cambria Math" w:hAnsi="Cambria Math"/>
                     </w:rPr>
-                    <m:t>2</m:t>
+                    <m:t>3</m:t>
                   </m:r>
                 </m:den>
               </m:f>
@@ -5041,7 +5190,7 @@
                 <w:rPr>
                   <w:rFonts w:ascii="Cambria Math" w:hAnsi="Cambria Math"/>
                 </w:rPr>
-                <m:t>2</m:t>
+                <m:t>3</m:t>
               </m:r>
             </m:den>
           </m:f>
@@ -6080,7 +6229,25 @@
             <w:rPr>
               <w:rFonts w:ascii="Cambria Math" w:hAnsi="Cambria Math"/>
             </w:rPr>
-            <m:t>+dxy+exz+fyz</m:t>
+            <m:t>+d</m:t>
+          </m:r>
+          <m:r>
+            <w:rPr>
+              <w:rFonts w:ascii="Cambria Math" w:hAnsi="Cambria Math"/>
+            </w:rPr>
+            <m:t>xy</m:t>
+          </m:r>
+          <m:r>
+            <w:rPr>
+              <w:rFonts w:ascii="Cambria Math" w:hAnsi="Cambria Math"/>
+            </w:rPr>
+            <m:t>+exz+f</m:t>
+          </m:r>
+          <m:r>
+            <w:rPr>
+              <w:rFonts w:ascii="Cambria Math" w:hAnsi="Cambria Math"/>
+            </w:rPr>
+            <m:t>yz</m:t>
           </m:r>
         </m:oMath>
       </m:oMathPara>
@@ -6686,7 +6853,13 @@
             <w:rPr>
               <w:rFonts w:ascii="Cambria Math" w:hAnsi="Cambria Math"/>
             </w:rPr>
-            <m:t>e=</m:t>
+            <m:t>e</m:t>
+          </m:r>
+          <m:r>
+            <w:rPr>
+              <w:rFonts w:ascii="Cambria Math" w:hAnsi="Cambria Math"/>
+            </w:rPr>
+            <m:t>=</m:t>
           </m:r>
           <m:sSub>
             <m:sSubPr>
@@ -6916,7 +7089,13 @@
             <w:rPr>
               <w:rFonts w:ascii="Cambria Math" w:hAnsi="Cambria Math"/>
             </w:rPr>
-            <m:t>f=</m:t>
+            <m:t>f</m:t>
+          </m:r>
+          <m:r>
+            <w:rPr>
+              <w:rFonts w:ascii="Cambria Math" w:hAnsi="Cambria Math"/>
+            </w:rPr>
+            <m:t>=</m:t>
           </m:r>
           <m:sSub>
             <m:sSubPr>

</xml_diff>